<commit_message>
putting in the agreed upon topic
</commit_message>
<xml_diff>
--- a/Lilja_topic_research.docx
+++ b/Lilja_topic_research.docx
@@ -6,6 +6,491 @@
       <w:pPr>
         <w:rPr>
           <w:rFonts w:ascii="Garamond" w:hAnsi="Garamond"/>
+          <w:sz w:val="24"/>
+          <w:szCs w:val="24"/>
+          <w:u w:val="single"/>
+          <w:lang w:val="en-GB"/>
+        </w:rPr>
+      </w:pPr>
+      <w:r>
+        <w:rPr>
+          <w:rFonts w:ascii="Garamond" w:hAnsi="Garamond"/>
+          <w:sz w:val="32"/>
+          <w:szCs w:val="32"/>
+          <w:lang w:val="en-GB"/>
+        </w:rPr>
+        <w:t>To</w:t>
+      </w:r>
+      <w:r>
+        <w:rPr>
+          <w:rFonts w:ascii="Garamond" w:hAnsi="Garamond"/>
+          <w:sz w:val="32"/>
+          <w:szCs w:val="32"/>
+          <w:lang w:val="en-GB"/>
+        </w:rPr>
+        <w:t xml:space="preserve">pic: </w:t>
+      </w:r>
+      <w:r>
+        <w:rPr>
+          <w:rFonts w:ascii="Garamond" w:hAnsi="Garamond"/>
+          <w:sz w:val="24"/>
+          <w:szCs w:val="24"/>
+          <w:u w:val="single"/>
+          <w:lang w:val="en-GB"/>
+        </w:rPr>
+        <w:t>Quality check of silver (or gold) data</w:t>
+      </w:r>
+    </w:p>
+    <w:p>
+      <w:pPr>
+        <w:rPr>
+          <w:rFonts w:ascii="Garamond" w:hAnsi="Garamond"/>
+          <w:sz w:val="32"/>
+          <w:szCs w:val="32"/>
+          <w:lang w:val="en-GB"/>
+        </w:rPr>
+      </w:pPr>
+    </w:p>
+    <w:p>
+      <w:pPr>
+        <w:rPr>
+          <w:rFonts w:ascii="Garamond" w:hAnsi="Garamond"/>
+          <w:sz w:val="32"/>
+          <w:szCs w:val="32"/>
+          <w:lang w:val="en-GB"/>
+        </w:rPr>
+      </w:pPr>
+      <w:r>
+        <w:rPr>
+          <w:rFonts w:ascii="Garamond" w:hAnsi="Garamond"/>
+          <w:sz w:val="32"/>
+          <w:szCs w:val="32"/>
+          <w:lang w:val="en-GB"/>
+        </w:rPr>
+        <w:t>Is supervised NER solved?</w:t>
+      </w:r>
+    </w:p>
+    <w:p>
+      <w:pPr>
+        <w:pStyle w:val="ListParagraph"/>
+        <w:numPr>
+          <w:ilvl w:val="0"/>
+          <w:numId w:val="1"/>
+        </w:numPr>
+        <w:rPr>
+          <w:rFonts w:ascii="Garamond" w:hAnsi="Garamond"/>
+          <w:sz w:val="24"/>
+          <w:szCs w:val="24"/>
+          <w:lang w:val="en-GB"/>
+        </w:rPr>
+      </w:pPr>
+      <w:r>
+        <w:rPr>
+          <w:rFonts w:ascii="Garamond" w:hAnsi="Garamond"/>
+          <w:sz w:val="24"/>
+          <w:szCs w:val="24"/>
+          <w:lang w:val="en-GB"/>
+        </w:rPr>
+        <w:t>Need to use</w:t>
+      </w:r>
+      <w:r>
+        <w:rPr>
+          <w:rFonts w:ascii="Garamond" w:hAnsi="Garamond"/>
+          <w:sz w:val="24"/>
+          <w:szCs w:val="24"/>
+          <w:lang w:val="en-GB"/>
+        </w:rPr>
+        <w:t xml:space="preserve"> state of the a</w:t>
+      </w:r>
+      <w:r>
+        <w:rPr>
+          <w:rFonts w:ascii="Garamond" w:hAnsi="Garamond"/>
+          <w:sz w:val="24"/>
+          <w:szCs w:val="24"/>
+          <w:lang w:val="en-GB"/>
+        </w:rPr>
+        <w:t xml:space="preserve">rt model (Rob recommends </w:t>
+      </w:r>
+      <w:proofErr w:type="spellStart"/>
+      <w:r>
+        <w:rPr>
+          <w:rFonts w:ascii="Garamond" w:hAnsi="Garamond"/>
+          <w:sz w:val="24"/>
+          <w:szCs w:val="24"/>
+          <w:lang w:val="en-GB"/>
+        </w:rPr>
+        <w:t>mLUKE</w:t>
+      </w:r>
+      <w:proofErr w:type="spellEnd"/>
+      <w:r>
+        <w:rPr>
+          <w:rFonts w:ascii="Garamond" w:hAnsi="Garamond"/>
+          <w:sz w:val="24"/>
+          <w:szCs w:val="24"/>
+          <w:lang w:val="en-GB"/>
+        </w:rPr>
+        <w:t xml:space="preserve"> </w:t>
+      </w:r>
+      <w:r>
+        <w:rPr>
+          <w:rFonts w:ascii="Garamond" w:hAnsi="Garamond"/>
+          <w:sz w:val="24"/>
+          <w:szCs w:val="24"/>
+          <w:lang w:val="en-GB"/>
+        </w:rPr>
+        <w:t xml:space="preserve">language model which masks spans instead of </w:t>
+      </w:r>
+      <w:proofErr w:type="spellStart"/>
+      <w:r>
+        <w:rPr>
+          <w:rFonts w:ascii="Garamond" w:hAnsi="Garamond"/>
+          <w:sz w:val="24"/>
+          <w:szCs w:val="24"/>
+          <w:lang w:val="en-GB"/>
+        </w:rPr>
+        <w:t>subwords</w:t>
+      </w:r>
+      <w:proofErr w:type="spellEnd"/>
+      <w:r>
+        <w:rPr>
+          <w:rFonts w:ascii="Garamond" w:hAnsi="Garamond"/>
+          <w:sz w:val="24"/>
+          <w:szCs w:val="24"/>
+          <w:lang w:val="en-GB"/>
+        </w:rPr>
+        <w:t xml:space="preserve"> </w:t>
+      </w:r>
+      <w:r>
+        <w:rPr>
+          <w:rFonts w:ascii="Garamond" w:hAnsi="Garamond"/>
+          <w:sz w:val="24"/>
+          <w:szCs w:val="24"/>
+          <w:lang w:val="en-GB"/>
+        </w:rPr>
+        <w:t>+ CRF</w:t>
+      </w:r>
+      <w:r>
+        <w:rPr>
+          <w:rFonts w:ascii="Garamond" w:hAnsi="Garamond"/>
+          <w:sz w:val="24"/>
+          <w:szCs w:val="24"/>
+          <w:lang w:val="en-GB"/>
+        </w:rPr>
+        <w:t xml:space="preserve"> layer presented in previous lectures</w:t>
+      </w:r>
+      <w:r>
+        <w:rPr>
+          <w:rFonts w:ascii="Garamond" w:hAnsi="Garamond"/>
+          <w:sz w:val="24"/>
+          <w:szCs w:val="24"/>
+          <w:lang w:val="en-GB"/>
+        </w:rPr>
+        <w:t>, but it depends on the data)</w:t>
+      </w:r>
+    </w:p>
+    <w:p>
+      <w:pPr>
+        <w:pStyle w:val="ListParagraph"/>
+        <w:numPr>
+          <w:ilvl w:val="1"/>
+          <w:numId w:val="1"/>
+        </w:numPr>
+        <w:rPr>
+          <w:rFonts w:ascii="Garamond" w:hAnsi="Garamond"/>
+          <w:sz w:val="24"/>
+          <w:szCs w:val="24"/>
+          <w:lang w:val="en-GB"/>
+        </w:rPr>
+      </w:pPr>
+      <w:r>
+        <w:rPr>
+          <w:rFonts w:ascii="Garamond" w:hAnsi="Garamond"/>
+          <w:sz w:val="24"/>
+          <w:szCs w:val="24"/>
+          <w:lang w:val="en-GB"/>
+        </w:rPr>
+        <w:t>Check remaining errors qualitatively and quantitatively, to check which errors are still remaining and need to be solved</w:t>
+      </w:r>
+    </w:p>
+    <w:p>
+      <w:pPr>
+        <w:pStyle w:val="ListParagraph"/>
+        <w:numPr>
+          <w:ilvl w:val="1"/>
+          <w:numId w:val="1"/>
+        </w:numPr>
+        <w:rPr>
+          <w:rFonts w:ascii="Garamond" w:hAnsi="Garamond"/>
+          <w:sz w:val="24"/>
+          <w:szCs w:val="24"/>
+          <w:lang w:val="en-GB"/>
+        </w:rPr>
+      </w:pPr>
+      <w:r>
+        <w:rPr>
+          <w:rFonts w:ascii="Garamond" w:hAnsi="Garamond"/>
+          <w:sz w:val="24"/>
+          <w:szCs w:val="24"/>
+          <w:lang w:val="en-GB"/>
+        </w:rPr>
+        <w:t>Needs large training data size</w:t>
+      </w:r>
+    </w:p>
+    <w:p>
+      <w:pPr>
+        <w:pStyle w:val="ListParagraph"/>
+        <w:numPr>
+          <w:ilvl w:val="0"/>
+          <w:numId w:val="1"/>
+        </w:numPr>
+        <w:rPr>
+          <w:rFonts w:ascii="Garamond" w:hAnsi="Garamond"/>
+          <w:sz w:val="24"/>
+          <w:szCs w:val="24"/>
+          <w:lang w:val="en-GB"/>
+        </w:rPr>
+      </w:pPr>
+      <w:r>
+        <w:rPr>
+          <w:rFonts w:ascii="Garamond" w:hAnsi="Garamond"/>
+          <w:sz w:val="24"/>
+          <w:szCs w:val="24"/>
+          <w:lang w:val="en-GB"/>
+        </w:rPr>
+        <w:t>Detailed analysis of remaining errors qualitative + quantitative</w:t>
+      </w:r>
+    </w:p>
+    <w:p>
+      <w:pPr>
+        <w:pStyle w:val="ListParagraph"/>
+        <w:numPr>
+          <w:ilvl w:val="0"/>
+          <w:numId w:val="1"/>
+        </w:numPr>
+        <w:rPr>
+          <w:rFonts w:ascii="Garamond" w:hAnsi="Garamond"/>
+          <w:sz w:val="24"/>
+          <w:szCs w:val="24"/>
+          <w:lang w:val="en-GB"/>
+        </w:rPr>
+      </w:pPr>
+      <w:r>
+        <w:rPr>
+          <w:rFonts w:ascii="Garamond" w:hAnsi="Garamond"/>
+          <w:sz w:val="24"/>
+          <w:szCs w:val="24"/>
+          <w:lang w:val="en-GB"/>
+        </w:rPr>
+        <w:t>Like the paper in the repo</w:t>
+      </w:r>
+      <w:r>
+        <w:rPr>
+          <w:rFonts w:ascii="Garamond" w:hAnsi="Garamond"/>
+          <w:sz w:val="24"/>
+          <w:szCs w:val="24"/>
+          <w:lang w:val="en-GB"/>
+        </w:rPr>
+        <w:t xml:space="preserve"> does with part of speech tagging</w:t>
+      </w:r>
+      <w:r>
+        <w:rPr>
+          <w:rFonts w:ascii="Garamond" w:hAnsi="Garamond"/>
+          <w:sz w:val="24"/>
+          <w:szCs w:val="24"/>
+          <w:lang w:val="en-GB"/>
+        </w:rPr>
+        <w:t xml:space="preserve">, but for NER </w:t>
+      </w:r>
+      <w:r>
+        <w:rPr>
+          <w:rFonts w:ascii="Garamond" w:hAnsi="Garamond"/>
+          <w:sz w:val="24"/>
+          <w:szCs w:val="24"/>
+          <w:lang w:val="en-GB"/>
+        </w:rPr>
+        <w:t>instead</w:t>
+      </w:r>
+    </w:p>
+    <w:p>
+      <w:pPr>
+        <w:pStyle w:val="ListParagraph"/>
+        <w:numPr>
+          <w:ilvl w:val="0"/>
+          <w:numId w:val="1"/>
+        </w:numPr>
+        <w:rPr>
+          <w:rFonts w:ascii="Garamond" w:hAnsi="Garamond"/>
+          <w:sz w:val="24"/>
+          <w:szCs w:val="24"/>
+          <w:lang w:val="en-GB"/>
+        </w:rPr>
+      </w:pPr>
+      <w:r>
+        <w:rPr>
+          <w:rFonts w:ascii="Garamond" w:hAnsi="Garamond"/>
+          <w:sz w:val="24"/>
+          <w:szCs w:val="24"/>
+          <w:lang w:val="en-GB"/>
+        </w:rPr>
+        <w:t>Basically, with the current levels of accuracy, what are still the open challenges with the field?</w:t>
+      </w:r>
+    </w:p>
+    <w:p>
+      <w:pPr>
+        <w:rPr>
+          <w:rFonts w:ascii="Garamond" w:hAnsi="Garamond"/>
+          <w:b/>
+          <w:bCs/>
+          <w:sz w:val="24"/>
+          <w:szCs w:val="24"/>
+          <w:lang w:val="en-GB"/>
+        </w:rPr>
+      </w:pPr>
+      <w:r>
+        <w:rPr>
+          <w:rFonts w:ascii="Garamond" w:hAnsi="Garamond"/>
+          <w:b/>
+          <w:bCs/>
+          <w:sz w:val="24"/>
+          <w:szCs w:val="24"/>
+          <w:lang w:val="en-GB"/>
+        </w:rPr>
+        <w:t>Pros:</w:t>
+      </w:r>
+    </w:p>
+    <w:p>
+      <w:pPr>
+        <w:pStyle w:val="ListParagraph"/>
+        <w:numPr>
+          <w:ilvl w:val="0"/>
+          <w:numId w:val="1"/>
+        </w:numPr>
+        <w:rPr>
+          <w:rFonts w:ascii="Garamond" w:hAnsi="Garamond"/>
+          <w:sz w:val="24"/>
+          <w:szCs w:val="24"/>
+          <w:lang w:val="en-GB"/>
+        </w:rPr>
+      </w:pPr>
+      <w:r>
+        <w:rPr>
+          <w:rFonts w:ascii="Garamond" w:hAnsi="Garamond"/>
+          <w:sz w:val="24"/>
+          <w:szCs w:val="24"/>
+          <w:lang w:val="en-GB"/>
+        </w:rPr>
+        <w:t>Primarily discussion and analysis</w:t>
+      </w:r>
+    </w:p>
+    <w:p>
+      <w:pPr>
+        <w:pStyle w:val="ListParagraph"/>
+        <w:numPr>
+          <w:ilvl w:val="0"/>
+          <w:numId w:val="1"/>
+        </w:numPr>
+        <w:rPr>
+          <w:rFonts w:ascii="Garamond" w:hAnsi="Garamond"/>
+          <w:sz w:val="24"/>
+          <w:szCs w:val="24"/>
+          <w:lang w:val="en-GB"/>
+        </w:rPr>
+      </w:pPr>
+      <w:r>
+        <w:rPr>
+          <w:rFonts w:ascii="Garamond" w:hAnsi="Garamond"/>
+          <w:sz w:val="24"/>
+          <w:szCs w:val="24"/>
+          <w:lang w:val="en-GB"/>
+        </w:rPr>
+        <w:t>No real answer, good argumentation can give good result</w:t>
+      </w:r>
+    </w:p>
+    <w:p>
+      <w:pPr>
+        <w:rPr>
+          <w:rFonts w:ascii="Garamond" w:hAnsi="Garamond"/>
+          <w:b/>
+          <w:bCs/>
+          <w:sz w:val="24"/>
+          <w:szCs w:val="24"/>
+          <w:lang w:val="en-GB"/>
+        </w:rPr>
+      </w:pPr>
+      <w:r>
+        <w:rPr>
+          <w:rFonts w:ascii="Garamond" w:hAnsi="Garamond"/>
+          <w:b/>
+          <w:bCs/>
+          <w:sz w:val="24"/>
+          <w:szCs w:val="24"/>
+          <w:lang w:val="en-GB"/>
+        </w:rPr>
+        <w:t>Cons:</w:t>
+      </w:r>
+    </w:p>
+    <w:p>
+      <w:pPr>
+        <w:pStyle w:val="ListParagraph"/>
+        <w:numPr>
+          <w:ilvl w:val="0"/>
+          <w:numId w:val="1"/>
+        </w:numPr>
+        <w:rPr>
+          <w:rFonts w:ascii="Garamond" w:hAnsi="Garamond"/>
+          <w:sz w:val="24"/>
+          <w:szCs w:val="24"/>
+          <w:lang w:val="en-GB"/>
+        </w:rPr>
+      </w:pPr>
+      <w:r>
+        <w:rPr>
+          <w:rFonts w:ascii="Garamond" w:hAnsi="Garamond"/>
+          <w:sz w:val="24"/>
+          <w:szCs w:val="24"/>
+          <w:lang w:val="en-GB"/>
+        </w:rPr>
+        <w:t>Have to implement SOTA, combining different algorithms and hoping it is good enough for our implementation to make sense</w:t>
+      </w:r>
+    </w:p>
+    <w:p>
+      <w:pPr>
+        <w:pStyle w:val="ListParagraph"/>
+        <w:numPr>
+          <w:ilvl w:val="0"/>
+          <w:numId w:val="1"/>
+        </w:numPr>
+        <w:rPr>
+          <w:rFonts w:ascii="Garamond" w:hAnsi="Garamond"/>
+          <w:sz w:val="24"/>
+          <w:szCs w:val="24"/>
+          <w:lang w:val="en-GB"/>
+        </w:rPr>
+      </w:pPr>
+      <w:r>
+        <w:rPr>
+          <w:rFonts w:ascii="Garamond" w:hAnsi="Garamond"/>
+          <w:sz w:val="24"/>
+          <w:szCs w:val="24"/>
+          <w:lang w:val="en-GB"/>
+        </w:rPr>
+        <w:t>Have to be really sure about arguments and analysis and discussion</w:t>
+      </w:r>
+    </w:p>
+    <w:p>
+      <w:pPr>
+        <w:rPr>
+          <w:rFonts w:ascii="Garamond" w:hAnsi="Garamond"/>
+          <w:sz w:val="24"/>
+          <w:szCs w:val="24"/>
+          <w:lang w:val="en-GB"/>
+        </w:rPr>
+      </w:pPr>
+    </w:p>
+    <w:p>
+      <w:pPr>
+        <w:rPr>
+          <w:rFonts w:ascii="Garamond" w:hAnsi="Garamond"/>
           <w:sz w:val="32"/>
           <w:szCs w:val="32"/>
           <w:lang w:val="da-DK"/>
@@ -18,402 +503,6 @@
           <w:szCs w:val="32"/>
           <w:lang w:val="da-DK"/>
         </w:rPr>
-        <w:t>Is supervised NER solved?</w:t>
-      </w:r>
-    </w:p>
-    <w:p>
-      <w:pPr>
-        <w:pStyle w:val="ListParagraph"/>
-        <w:numPr>
-          <w:ilvl w:val="0"/>
-          <w:numId w:val="1"/>
-        </w:numPr>
-        <w:rPr>
-          <w:rFonts w:ascii="Garamond" w:hAnsi="Garamond"/>
-          <w:sz w:val="24"/>
-          <w:szCs w:val="24"/>
-          <w:lang w:val="en-GB"/>
-        </w:rPr>
-      </w:pPr>
-      <w:r>
-        <w:rPr>
-          <w:rFonts w:ascii="Garamond" w:hAnsi="Garamond"/>
-          <w:sz w:val="24"/>
-          <w:szCs w:val="24"/>
-          <w:lang w:val="en-GB"/>
-        </w:rPr>
-        <w:t>Need to use</w:t>
-      </w:r>
-      <w:r>
-        <w:rPr>
-          <w:rFonts w:ascii="Garamond" w:hAnsi="Garamond"/>
-          <w:sz w:val="24"/>
-          <w:szCs w:val="24"/>
-          <w:lang w:val="en-GB"/>
-        </w:rPr>
-        <w:t xml:space="preserve"> state of the a</w:t>
-      </w:r>
-      <w:r>
-        <w:rPr>
-          <w:rFonts w:ascii="Garamond" w:hAnsi="Garamond"/>
-          <w:sz w:val="24"/>
-          <w:szCs w:val="24"/>
-          <w:lang w:val="en-GB"/>
-        </w:rPr>
-        <w:t xml:space="preserve">rt model (Rob recommends mLUKE </w:t>
-      </w:r>
-      <w:r>
-        <w:rPr>
-          <w:rFonts w:ascii="Garamond" w:hAnsi="Garamond"/>
-          <w:sz w:val="24"/>
-          <w:szCs w:val="24"/>
-          <w:lang w:val="en-GB"/>
-        </w:rPr>
-        <w:t xml:space="preserve">language model which masks spans instead of subwords </w:t>
-      </w:r>
-      <w:r>
-        <w:rPr>
-          <w:rFonts w:ascii="Garamond" w:hAnsi="Garamond"/>
-          <w:sz w:val="24"/>
-          <w:szCs w:val="24"/>
-          <w:lang w:val="en-GB"/>
-        </w:rPr>
-        <w:t>+ CRF</w:t>
-      </w:r>
-      <w:r>
-        <w:rPr>
-          <w:rFonts w:ascii="Garamond" w:hAnsi="Garamond"/>
-          <w:sz w:val="24"/>
-          <w:szCs w:val="24"/>
-          <w:lang w:val="en-GB"/>
-        </w:rPr>
-        <w:t xml:space="preserve"> layer (presented in previous lectures)</w:t>
-      </w:r>
-      <w:r>
-        <w:rPr>
-          <w:rFonts w:ascii="Garamond" w:hAnsi="Garamond"/>
-          <w:sz w:val="24"/>
-          <w:szCs w:val="24"/>
-          <w:lang w:val="en-GB"/>
-        </w:rPr>
-        <w:t>, but it depends on the data)</w:t>
-      </w:r>
-    </w:p>
-    <w:p>
-      <w:pPr>
-        <w:pStyle w:val="ListParagraph"/>
-        <w:numPr>
-          <w:ilvl w:val="1"/>
-          <w:numId w:val="1"/>
-        </w:numPr>
-        <w:rPr>
-          <w:rFonts w:ascii="Garamond" w:hAnsi="Garamond"/>
-          <w:sz w:val="24"/>
-          <w:szCs w:val="24"/>
-          <w:lang w:val="en-GB"/>
-        </w:rPr>
-      </w:pPr>
-      <w:r>
-        <w:rPr>
-          <w:rFonts w:ascii="Garamond" w:hAnsi="Garamond"/>
-          <w:sz w:val="24"/>
-          <w:szCs w:val="24"/>
-          <w:lang w:val="en-GB"/>
-        </w:rPr>
-        <w:t>Check remaining errors qualitatively and quantitatively, to check which errors are still remaining and need to be solved</w:t>
-      </w:r>
-    </w:p>
-    <w:p>
-      <w:pPr>
-        <w:pStyle w:val="ListParagraph"/>
-        <w:numPr>
-          <w:ilvl w:val="1"/>
-          <w:numId w:val="1"/>
-        </w:numPr>
-        <w:rPr>
-          <w:rFonts w:ascii="Garamond" w:hAnsi="Garamond"/>
-          <w:sz w:val="24"/>
-          <w:szCs w:val="24"/>
-          <w:lang w:val="en-GB"/>
-        </w:rPr>
-      </w:pPr>
-      <w:r>
-        <w:rPr>
-          <w:rFonts w:ascii="Garamond" w:hAnsi="Garamond"/>
-          <w:sz w:val="24"/>
-          <w:szCs w:val="24"/>
-          <w:lang w:val="en-GB"/>
-        </w:rPr>
-        <w:t>Needs large training data size</w:t>
-      </w:r>
-    </w:p>
-    <w:p>
-      <w:pPr>
-        <w:pStyle w:val="ListParagraph"/>
-        <w:numPr>
-          <w:ilvl w:val="0"/>
-          <w:numId w:val="1"/>
-        </w:numPr>
-        <w:rPr>
-          <w:rFonts w:ascii="Garamond" w:hAnsi="Garamond"/>
-          <w:sz w:val="24"/>
-          <w:szCs w:val="24"/>
-          <w:lang w:val="en-GB"/>
-        </w:rPr>
-      </w:pPr>
-      <w:r>
-        <w:rPr>
-          <w:rFonts w:ascii="Garamond" w:hAnsi="Garamond"/>
-          <w:sz w:val="24"/>
-          <w:szCs w:val="24"/>
-          <w:lang w:val="en-GB"/>
-        </w:rPr>
-        <w:t>Detailed analysis of remaining errors qualitative + quantitative</w:t>
-      </w:r>
-    </w:p>
-    <w:p>
-      <w:pPr>
-        <w:pStyle w:val="ListParagraph"/>
-        <w:numPr>
-          <w:ilvl w:val="0"/>
-          <w:numId w:val="1"/>
-        </w:numPr>
-        <w:rPr>
-          <w:rFonts w:ascii="Garamond" w:hAnsi="Garamond"/>
-          <w:sz w:val="24"/>
-          <w:szCs w:val="24"/>
-          <w:lang w:val="en-GB"/>
-        </w:rPr>
-      </w:pPr>
-      <w:r>
-        <w:rPr>
-          <w:rFonts w:ascii="Garamond" w:hAnsi="Garamond"/>
-          <w:sz w:val="24"/>
-          <w:szCs w:val="24"/>
-          <w:lang w:val="en-GB"/>
-        </w:rPr>
-        <w:t>Like the paper in the repo</w:t>
-      </w:r>
-      <w:r>
-        <w:rPr>
-          <w:rFonts w:ascii="Garamond" w:hAnsi="Garamond"/>
-          <w:sz w:val="24"/>
-          <w:szCs w:val="24"/>
-          <w:lang w:val="en-GB"/>
-        </w:rPr>
-        <w:t xml:space="preserve"> does with part of speech tagging</w:t>
-      </w:r>
-      <w:r>
-        <w:rPr>
-          <w:rFonts w:ascii="Garamond" w:hAnsi="Garamond"/>
-          <w:sz w:val="24"/>
-          <w:szCs w:val="24"/>
-          <w:lang w:val="en-GB"/>
-        </w:rPr>
-        <w:t xml:space="preserve">, but for NER </w:t>
-      </w:r>
-      <w:r>
-        <w:rPr>
-          <w:rFonts w:ascii="Garamond" w:hAnsi="Garamond"/>
-          <w:sz w:val="24"/>
-          <w:szCs w:val="24"/>
-          <w:lang w:val="en-GB"/>
-        </w:rPr>
-        <w:t>instead</w:t>
-      </w:r>
-    </w:p>
-    <w:p>
-      <w:pPr>
-        <w:pStyle w:val="ListParagraph"/>
-        <w:numPr>
-          <w:ilvl w:val="0"/>
-          <w:numId w:val="1"/>
-        </w:numPr>
-        <w:rPr>
-          <w:rFonts w:ascii="Garamond" w:hAnsi="Garamond"/>
-          <w:sz w:val="24"/>
-          <w:szCs w:val="24"/>
-          <w:lang w:val="en-GB"/>
-        </w:rPr>
-      </w:pPr>
-      <w:r>
-        <w:rPr>
-          <w:rFonts w:ascii="Garamond" w:hAnsi="Garamond"/>
-          <w:sz w:val="24"/>
-          <w:szCs w:val="24"/>
-          <w:lang w:val="en-GB"/>
-        </w:rPr>
-        <w:t>Basically, with the current levels of accuracy, what are still the open challenges with the field?</w:t>
-      </w:r>
-    </w:p>
-    <w:p>
-      <w:pPr>
-        <w:rPr>
-          <w:rFonts w:ascii="Garamond" w:hAnsi="Garamond"/>
-          <w:b/>
-          <w:bCs/>
-          <w:sz w:val="24"/>
-          <w:szCs w:val="24"/>
-          <w:lang w:val="en-GB"/>
-        </w:rPr>
-      </w:pPr>
-      <w:r>
-        <w:rPr>
-          <w:rFonts w:ascii="Garamond" w:hAnsi="Garamond"/>
-          <w:b/>
-          <w:bCs/>
-          <w:sz w:val="24"/>
-          <w:szCs w:val="24"/>
-          <w:lang w:val="en-GB"/>
-        </w:rPr>
-        <w:t>Pros:</w:t>
-      </w:r>
-    </w:p>
-    <w:p>
-      <w:pPr>
-        <w:pStyle w:val="ListParagraph"/>
-        <w:numPr>
-          <w:ilvl w:val="0"/>
-          <w:numId w:val="1"/>
-        </w:numPr>
-        <w:rPr>
-          <w:rFonts w:ascii="Garamond" w:hAnsi="Garamond"/>
-          <w:sz w:val="24"/>
-          <w:szCs w:val="24"/>
-          <w:lang w:val="en-GB"/>
-        </w:rPr>
-      </w:pPr>
-      <w:r>
-        <w:rPr>
-          <w:rFonts w:ascii="Garamond" w:hAnsi="Garamond"/>
-          <w:sz w:val="24"/>
-          <w:szCs w:val="24"/>
-          <w:lang w:val="en-GB"/>
-        </w:rPr>
-        <w:t>Primarily discussion and analysis</w:t>
-      </w:r>
-    </w:p>
-    <w:p>
-      <w:pPr>
-        <w:pStyle w:val="ListParagraph"/>
-        <w:numPr>
-          <w:ilvl w:val="0"/>
-          <w:numId w:val="1"/>
-        </w:numPr>
-        <w:rPr>
-          <w:rFonts w:ascii="Garamond" w:hAnsi="Garamond"/>
-          <w:sz w:val="24"/>
-          <w:szCs w:val="24"/>
-          <w:lang w:val="en-GB"/>
-        </w:rPr>
-      </w:pPr>
-      <w:r>
-        <w:rPr>
-          <w:rFonts w:ascii="Garamond" w:hAnsi="Garamond"/>
-          <w:sz w:val="24"/>
-          <w:szCs w:val="24"/>
-          <w:lang w:val="en-GB"/>
-        </w:rPr>
-        <w:t>No real answer, good argumentation can give good result</w:t>
-      </w:r>
-    </w:p>
-    <w:p>
-      <w:pPr>
-        <w:rPr>
-          <w:rFonts w:ascii="Garamond" w:hAnsi="Garamond"/>
-          <w:b/>
-          <w:bCs/>
-          <w:sz w:val="24"/>
-          <w:szCs w:val="24"/>
-          <w:lang w:val="en-GB"/>
-        </w:rPr>
-      </w:pPr>
-      <w:r>
-        <w:rPr>
-          <w:rFonts w:ascii="Garamond" w:hAnsi="Garamond"/>
-          <w:b/>
-          <w:bCs/>
-          <w:sz w:val="24"/>
-          <w:szCs w:val="24"/>
-          <w:lang w:val="en-GB"/>
-        </w:rPr>
-        <w:t>Cons:</w:t>
-      </w:r>
-    </w:p>
-    <w:p>
-      <w:pPr>
-        <w:pStyle w:val="ListParagraph"/>
-        <w:numPr>
-          <w:ilvl w:val="0"/>
-          <w:numId w:val="1"/>
-        </w:numPr>
-        <w:rPr>
-          <w:rFonts w:ascii="Garamond" w:hAnsi="Garamond"/>
-          <w:sz w:val="24"/>
-          <w:szCs w:val="24"/>
-          <w:lang w:val="en-GB"/>
-        </w:rPr>
-      </w:pPr>
-      <w:r>
-        <w:rPr>
-          <w:rFonts w:ascii="Garamond" w:hAnsi="Garamond"/>
-          <w:sz w:val="24"/>
-          <w:szCs w:val="24"/>
-          <w:lang w:val="en-GB"/>
-        </w:rPr>
-        <w:t>Have to implement SOTA, combining different algorithms and hoping it is good enough for our implementation to make sense</w:t>
-      </w:r>
-    </w:p>
-    <w:p>
-      <w:pPr>
-        <w:pStyle w:val="ListParagraph"/>
-        <w:numPr>
-          <w:ilvl w:val="0"/>
-          <w:numId w:val="1"/>
-        </w:numPr>
-        <w:rPr>
-          <w:rFonts w:ascii="Garamond" w:hAnsi="Garamond"/>
-          <w:sz w:val="24"/>
-          <w:szCs w:val="24"/>
-          <w:lang w:val="en-GB"/>
-        </w:rPr>
-      </w:pPr>
-      <w:r>
-        <w:rPr>
-          <w:rFonts w:ascii="Garamond" w:hAnsi="Garamond"/>
-          <w:sz w:val="24"/>
-          <w:szCs w:val="24"/>
-          <w:lang w:val="en-GB"/>
-        </w:rPr>
-        <w:t>Have to be really sure about arguments and analysis and discussion</w:t>
-      </w:r>
-    </w:p>
-    <w:p>
-      <w:pPr>
-        <w:rPr>
-          <w:rFonts w:ascii="Garamond" w:hAnsi="Garamond"/>
-          <w:sz w:val="24"/>
-          <w:szCs w:val="24"/>
-          <w:lang w:val="en-GB"/>
-        </w:rPr>
-      </w:pPr>
-    </w:p>
-    <w:p>
-      <w:pPr>
-        <w:rPr>
-          <w:rFonts w:ascii="Garamond" w:hAnsi="Garamond"/>
-          <w:sz w:val="32"/>
-          <w:szCs w:val="32"/>
-          <w:lang w:val="da-DK"/>
-        </w:rPr>
-      </w:pPr>
-      <w:r>
-        <w:rPr>
-          <w:rFonts w:ascii="Garamond" w:hAnsi="Garamond"/>
-          <w:sz w:val="32"/>
-          <w:szCs w:val="32"/>
-          <w:lang w:val="da-DK"/>
-        </w:rPr>
         <w:t>Few-shot NER</w:t>
       </w:r>
     </w:p>
@@ -464,13 +553,23 @@
         </w:rPr>
         <w:t>“</w:t>
       </w:r>
-      <w:r>
-        <w:rPr>
-          <w:rFonts w:ascii="Garamond" w:hAnsi="Garamond"/>
-          <w:sz w:val="24"/>
-          <w:szCs w:val="24"/>
-        </w:rPr>
-        <w:t>aims at training machine learning models with extremely limited available data</w:t>
+      <w:proofErr w:type="gramStart"/>
+      <w:r>
+        <w:rPr>
+          <w:rFonts w:ascii="Garamond" w:hAnsi="Garamond"/>
+          <w:sz w:val="24"/>
+          <w:szCs w:val="24"/>
+        </w:rPr>
+        <w:t>aims</w:t>
+      </w:r>
+      <w:proofErr w:type="gramEnd"/>
+      <w:r>
+        <w:rPr>
+          <w:rFonts w:ascii="Garamond" w:hAnsi="Garamond"/>
+          <w:sz w:val="24"/>
+          <w:szCs w:val="24"/>
+        </w:rPr>
+        <w:t xml:space="preserve"> at training machine learning models with extremely limited available data</w:t>
       </w:r>
       <w:r>
         <w:rPr>
@@ -611,7 +710,38 @@
           <w:szCs w:val="24"/>
           <w:lang w:val="en-GB"/>
         </w:rPr>
-        <w:t>For inspiration: see papers on Arxiv, but beware that they are non-reviewed</w:t>
+        <w:t xml:space="preserve">For inspiration: see papers on </w:t>
+      </w:r>
+      <w:proofErr w:type="spellStart"/>
+      <w:proofErr w:type="gramStart"/>
+      <w:r>
+        <w:rPr>
+          <w:rFonts w:ascii="Garamond" w:hAnsi="Garamond"/>
+          <w:sz w:val="24"/>
+          <w:szCs w:val="24"/>
+          <w:lang w:val="en-GB"/>
+        </w:rPr>
+        <w:t>Arxiv</w:t>
+      </w:r>
+      <w:proofErr w:type="spellEnd"/>
+      <w:r>
+        <w:rPr>
+          <w:rFonts w:ascii="Garamond" w:hAnsi="Garamond"/>
+          <w:sz w:val="24"/>
+          <w:szCs w:val="24"/>
+          <w:lang w:val="en-GB"/>
+        </w:rPr>
+        <w:t>, but</w:t>
+      </w:r>
+      <w:proofErr w:type="gramEnd"/>
+      <w:r>
+        <w:rPr>
+          <w:rFonts w:ascii="Garamond" w:hAnsi="Garamond"/>
+          <w:sz w:val="24"/>
+          <w:szCs w:val="24"/>
+          <w:lang w:val="en-GB"/>
+        </w:rPr>
+        <w:t xml:space="preserve"> beware that they are non-reviewed</w:t>
       </w:r>
       <w:r>
         <w:rPr>
@@ -725,6 +855,7 @@
           <w:szCs w:val="24"/>
           <w:lang w:val="en-GB"/>
         </w:rPr>
+        <w:lastRenderedPageBreak/>
         <w:t>The usual analysis structure is also hierarchical – first find the entities, then label coarse grained, then label fine grained.</w:t>
       </w:r>
     </w:p>
@@ -794,8 +925,27 @@
           <w:szCs w:val="24"/>
           <w:lang w:val="en-GB"/>
         </w:rPr>
-        <w:lastRenderedPageBreak/>
-        <w:t>Settings: (note that they use IO-labeling in the original paper</w:t>
+        <w:t>Settings: (note that they use IO-</w:t>
+      </w:r>
+      <w:proofErr w:type="spellStart"/>
+      <w:r>
+        <w:rPr>
+          <w:rFonts w:ascii="Garamond" w:hAnsi="Garamond"/>
+          <w:sz w:val="24"/>
+          <w:szCs w:val="24"/>
+          <w:lang w:val="en-GB"/>
+        </w:rPr>
+        <w:t>labeling</w:t>
+      </w:r>
+      <w:proofErr w:type="spellEnd"/>
+      <w:r>
+        <w:rPr>
+          <w:rFonts w:ascii="Garamond" w:hAnsi="Garamond"/>
+          <w:sz w:val="24"/>
+          <w:szCs w:val="24"/>
+          <w:lang w:val="en-GB"/>
+        </w:rPr>
+        <w:t xml:space="preserve"> in the original paper</w:t>
       </w:r>
       <w:r>
         <w:rPr>
@@ -962,6 +1112,7 @@
           <w:lang w:val="en-GB"/>
         </w:rPr>
       </w:pPr>
+      <w:proofErr w:type="spellStart"/>
       <w:r>
         <w:rPr>
           <w:rFonts w:ascii="Garamond" w:hAnsi="Garamond"/>
@@ -971,6 +1122,7 @@
         </w:rPr>
         <w:t>protoBERT</w:t>
       </w:r>
+      <w:proofErr w:type="spellEnd"/>
     </w:p>
     <w:p>
       <w:pPr>
@@ -986,15 +1138,37 @@
           <w:lang w:val="en-GB"/>
         </w:rPr>
       </w:pPr>
-      <w:r>
-        <w:rPr>
-          <w:rFonts w:ascii="Garamond" w:hAnsi="Garamond"/>
-          <w:sz w:val="24"/>
-          <w:szCs w:val="24"/>
-          <w:lang w:val="en-GB"/>
-        </w:rPr>
-        <w:t>NNShot and Structshot</w:t>
-      </w:r>
+      <w:proofErr w:type="spellStart"/>
+      <w:r>
+        <w:rPr>
+          <w:rFonts w:ascii="Garamond" w:hAnsi="Garamond"/>
+          <w:sz w:val="24"/>
+          <w:szCs w:val="24"/>
+          <w:lang w:val="en-GB"/>
+        </w:rPr>
+        <w:t>NNShot</w:t>
+      </w:r>
+      <w:proofErr w:type="spellEnd"/>
+      <w:r>
+        <w:rPr>
+          <w:rFonts w:ascii="Garamond" w:hAnsi="Garamond"/>
+          <w:sz w:val="24"/>
+          <w:szCs w:val="24"/>
+          <w:lang w:val="en-GB"/>
+        </w:rPr>
+        <w:t xml:space="preserve"> and </w:t>
+      </w:r>
+      <w:proofErr w:type="spellStart"/>
+      <w:r>
+        <w:rPr>
+          <w:rFonts w:ascii="Garamond" w:hAnsi="Garamond"/>
+          <w:sz w:val="24"/>
+          <w:szCs w:val="24"/>
+          <w:lang w:val="en-GB"/>
+        </w:rPr>
+        <w:t>Structshot</w:t>
+      </w:r>
+      <w:proofErr w:type="spellEnd"/>
     </w:p>
     <w:p>
       <w:pPr>
@@ -1041,7 +1215,27 @@
           <w:szCs w:val="24"/>
           <w:lang w:val="en-GB"/>
         </w:rPr>
-        <w:t>Cross-lingual few-shot span labelling (xSID)</w:t>
+        <w:t>Cross-lingual few-shot span labelling (</w:t>
+      </w:r>
+      <w:proofErr w:type="spellStart"/>
+      <w:r>
+        <w:rPr>
+          <w:rFonts w:ascii="Garamond" w:hAnsi="Garamond"/>
+          <w:sz w:val="24"/>
+          <w:szCs w:val="24"/>
+          <w:lang w:val="en-GB"/>
+        </w:rPr>
+        <w:t>xSID</w:t>
+      </w:r>
+      <w:proofErr w:type="spellEnd"/>
+      <w:r>
+        <w:rPr>
+          <w:rFonts w:ascii="Garamond" w:hAnsi="Garamond"/>
+          <w:sz w:val="24"/>
+          <w:szCs w:val="24"/>
+          <w:lang w:val="en-GB"/>
+        </w:rPr>
+        <w:t>)</w:t>
       </w:r>
     </w:p>
     <w:p>
@@ -1207,7 +1401,27 @@
           <w:szCs w:val="24"/>
           <w:lang w:val="en-GB"/>
         </w:rPr>
-        <w:t>Rob is not all that updated on the topic, and therefore can’t give in-depth help and guidance.</w:t>
+        <w:t xml:space="preserve">Rob is not all that updated on the </w:t>
+      </w:r>
+      <w:proofErr w:type="gramStart"/>
+      <w:r>
+        <w:rPr>
+          <w:rFonts w:ascii="Garamond" w:hAnsi="Garamond"/>
+          <w:sz w:val="24"/>
+          <w:szCs w:val="24"/>
+          <w:lang w:val="en-GB"/>
+        </w:rPr>
+        <w:t>topic, and</w:t>
+      </w:r>
+      <w:proofErr w:type="gramEnd"/>
+      <w:r>
+        <w:rPr>
+          <w:rFonts w:ascii="Garamond" w:hAnsi="Garamond"/>
+          <w:sz w:val="24"/>
+          <w:szCs w:val="24"/>
+          <w:lang w:val="en-GB"/>
+        </w:rPr>
+        <w:t xml:space="preserve"> therefore can’t give in-depth help and guidance.</w:t>
       </w:r>
     </w:p>
     <w:p>
@@ -1513,7 +1727,27 @@
           <w:szCs w:val="24"/>
           <w:lang w:val="en-GB"/>
         </w:rPr>
-        <w:t>Highly language dependent – may be easier with languages like german where nouns are capitalized?</w:t>
+        <w:t xml:space="preserve">Highly language dependent – may be easier with languages like </w:t>
+      </w:r>
+      <w:proofErr w:type="spellStart"/>
+      <w:r>
+        <w:rPr>
+          <w:rFonts w:ascii="Garamond" w:hAnsi="Garamond"/>
+          <w:sz w:val="24"/>
+          <w:szCs w:val="24"/>
+          <w:lang w:val="en-GB"/>
+        </w:rPr>
+        <w:t>german</w:t>
+      </w:r>
+      <w:proofErr w:type="spellEnd"/>
+      <w:r>
+        <w:rPr>
+          <w:rFonts w:ascii="Garamond" w:hAnsi="Garamond"/>
+          <w:sz w:val="24"/>
+          <w:szCs w:val="24"/>
+          <w:lang w:val="en-GB"/>
+        </w:rPr>
+        <w:t xml:space="preserve"> where nouns are capitalized?</w:t>
       </w:r>
     </w:p>
     <w:p>

</xml_diff>